<commit_message>
resumen y documentos de cierre de proyecto
</commit_message>
<xml_diff>
--- a/Administración del sistema APPMO-SP/1.0 Gestión de proyectos/1.6 Administración de comunicaciónes/1.6.3 Minutas/1.6.3.2 Externas/APPMO-SP_MEX_v5.0.docx
+++ b/Administración del sistema APPMO-SP/1.0 Gestión de proyectos/1.6 Administración de comunicaciónes/1.6.3 Minutas/1.6.3.2 Externas/APPMO-SP_MEX_v5.0.docx
@@ -1,6 +1,6 @@
 
 <file path=word/document.xml><?xml version="1.0" encoding="utf-8"?>
-<w:document xmlns:wpc="http://schemas.microsoft.com/office/word/2010/wordprocessingCanvas" xmlns:cx="http://schemas.microsoft.com/office/drawing/2014/chartex" xmlns:mc="http://schemas.openxmlformats.org/markup-compatibility/2006" xmlns:o="urn:schemas-microsoft-com:office:office" xmlns:r="http://schemas.openxmlformats.org/officeDocument/2006/relationships" xmlns:m="http://schemas.openxmlformats.org/officeDocument/2006/math" xmlns:v="urn:schemas-microsoft-com:vml" xmlns:wp14="http://schemas.microsoft.com/office/word/2010/wordprocessingDrawing" xmlns:wp="http://schemas.openxmlformats.org/drawingml/2006/wordprocessingDrawing" xmlns:w10="urn:schemas-microsoft-com:office:word" xmlns:w="http://schemas.openxmlformats.org/wordprocessingml/2006/main" xmlns:w14="http://schemas.microsoft.com/office/word/2010/wordml" xmlns:w15="http://schemas.microsoft.com/office/word/2012/wordml" xmlns:w16se="http://schemas.microsoft.com/office/word/2015/wordml/symex" xmlns:wpg="http://schemas.microsoft.com/office/word/2010/wordprocessingGroup" xmlns:wpi="http://schemas.microsoft.com/office/word/2010/wordprocessingInk" xmlns:wne="http://schemas.microsoft.com/office/word/2006/wordml" xmlns:wps="http://schemas.microsoft.com/office/word/2010/wordprocessingShape" mc:Ignorable="w14 w15 w16se wp14">
+<w:document xmlns:wpc="http://schemas.microsoft.com/office/word/2010/wordprocessingCanvas" xmlns:mc="http://schemas.openxmlformats.org/markup-compatibility/2006" xmlns:o="urn:schemas-microsoft-com:office:office" xmlns:r="http://schemas.openxmlformats.org/officeDocument/2006/relationships" xmlns:m="http://schemas.openxmlformats.org/officeDocument/2006/math" xmlns:v="urn:schemas-microsoft-com:vml" xmlns:wp14="http://schemas.microsoft.com/office/word/2010/wordprocessingDrawing" xmlns:wp="http://schemas.openxmlformats.org/drawingml/2006/wordprocessingDrawing" xmlns:w10="urn:schemas-microsoft-com:office:word" xmlns:w="http://schemas.openxmlformats.org/wordprocessingml/2006/main" xmlns:w14="http://schemas.microsoft.com/office/word/2010/wordml" xmlns:w15="http://schemas.microsoft.com/office/word/2012/wordml" xmlns:wpg="http://schemas.microsoft.com/office/word/2010/wordprocessingGroup" xmlns:wpi="http://schemas.microsoft.com/office/word/2010/wordprocessingInk" xmlns:wne="http://schemas.microsoft.com/office/word/2006/wordml" xmlns:wps="http://schemas.microsoft.com/office/word/2010/wordprocessingShape" mc:Ignorable="w14 w15 wp14">
   <w:body>
     <w:p>
       <w:pPr>
@@ -38,12 +38,14 @@
     <w:p>
       <w:pPr>
         <w:spacing w:line="360" w:lineRule="auto"/>
-      </w:pPr>
-      <w:r>
-        <w:t>Siendo las 13</w:t>
-      </w:r>
-      <w:bookmarkStart w:id="0" w:name="_GoBack"/>
-      <w:bookmarkEnd w:id="0"/>
+        <w:rPr>
+          <w:rFonts w:cs="Arial"/>
+          <w:szCs w:val="24"/>
+        </w:rPr>
+      </w:pPr>
+      <w:r>
+        <w:t>Siendo las 14</w:t>
+      </w:r>
       <w:r>
         <w:t xml:space="preserve">:00 horas de la tarde del día 16 de agosto del 2019 </w:t>
       </w:r>
@@ -156,7 +158,28 @@
           <w:rFonts w:cs="Arial"/>
           <w:szCs w:val="24"/>
         </w:rPr>
-        <w:t xml:space="preserve">para la entrega del software </w:t>
+        <w:t xml:space="preserve">para </w:t>
+      </w:r>
+      <w:r>
+        <w:rPr>
+          <w:rFonts w:cs="Arial"/>
+          <w:szCs w:val="24"/>
+        </w:rPr>
+        <w:t>q</w:t>
+      </w:r>
+      <w:r>
+        <w:rPr>
+          <w:rFonts w:cs="Arial"/>
+          <w:szCs w:val="24"/>
+        </w:rPr>
+        <w:t>uedar en acuerdo con el sponsor</w:t>
+      </w:r>
+      <w:r>
+        <w:rPr>
+          <w:rFonts w:cs="Arial"/>
+          <w:szCs w:val="24"/>
+        </w:rPr>
+        <w:t xml:space="preserve"> para trabajar la </w:t>
       </w:r>
       <w:r>
         <w:rPr>
@@ -164,14 +187,7 @@
           <w:b/>
           <w:szCs w:val="24"/>
         </w:rPr>
-        <w:t>APPMO-SP</w:t>
-      </w:r>
-      <w:r>
-        <w:rPr>
-          <w:rFonts w:cs="Arial"/>
-          <w:szCs w:val="24"/>
-        </w:rPr>
-        <w:t xml:space="preserve"> </w:t>
+        <w:t xml:space="preserve">versión </w:t>
       </w:r>
       <w:r>
         <w:rPr>
@@ -179,25 +195,659 @@
           <w:b/>
           <w:szCs w:val="24"/>
         </w:rPr>
-        <w:t xml:space="preserve">v1.0 </w:t>
+        <w:t>2.0</w:t>
       </w:r>
       <w:r>
         <w:rPr>
           <w:rFonts w:cs="Arial"/>
           <w:szCs w:val="24"/>
         </w:rPr>
-        <w:t xml:space="preserve">con el gerente de la panadería </w:t>
-      </w:r>
-      <w:r>
+        <w:t xml:space="preserve"> del software APPMO-SP.</w:t>
+      </w:r>
+    </w:p>
+    <w:p>
+      <w:pPr>
+        <w:spacing w:line="360" w:lineRule="auto"/>
+      </w:pPr>
+    </w:p>
+    <w:p>
+      <w:pPr>
+        <w:spacing w:line="360" w:lineRule="auto"/>
+      </w:pPr>
+      <w:r>
+        <w:t>Reunidos con el fin de tratar la agenda con el siguiente punto:</w:t>
+      </w:r>
+    </w:p>
+    <w:p>
+      <w:pPr>
+        <w:pStyle w:val="Prrafodelista"/>
+        <w:numPr>
+          <w:ilvl w:val="0"/>
+          <w:numId w:val="28"/>
+        </w:numPr>
+      </w:pPr>
+      <w:r>
+        <w:t>Acuerdos</w:t>
+      </w:r>
+    </w:p>
+    <w:p/>
+    <w:p>
+      <w:pPr>
+        <w:pStyle w:val="Sinespaciado"/>
+        <w:spacing w:line="360" w:lineRule="auto"/>
         <w:rPr>
           <w:rFonts w:cs="Arial"/>
-          <w:b/>
           <w:szCs w:val="24"/>
         </w:rPr>
+      </w:pPr>
+      <w:r>
+        <w:rPr>
+          <w:rFonts w:cs="Arial"/>
+          <w:szCs w:val="24"/>
+        </w:rPr>
+        <w:t>Una vez aceptada la agenda se procede a:</w:t>
+      </w:r>
+    </w:p>
+    <w:p/>
+    <w:p>
+      <w:pPr>
+        <w:pStyle w:val="Prrafodelista"/>
+        <w:numPr>
+          <w:ilvl w:val="0"/>
+          <w:numId w:val="29"/>
+        </w:numPr>
+        <w:rPr>
+          <w:b/>
+        </w:rPr>
+      </w:pPr>
+      <w:r>
+        <w:rPr>
+          <w:b/>
+        </w:rPr>
+        <w:t>Acuerdos</w:t>
+      </w:r>
+    </w:p>
+    <w:p/>
+    <w:p/>
+    <w:p>
+      <w:r>
+        <w:t>Reunidos todo</w:t>
+      </w:r>
+      <w:r>
+        <w:t>s</w:t>
+      </w:r>
+      <w:r>
+        <w:t xml:space="preserve"> en la empresa p</w:t>
+      </w:r>
+      <w:r>
+        <w:t xml:space="preserve">anadería </w:t>
+      </w:r>
+      <w:r>
+        <w:rPr>
+          <w:b/>
+        </w:rPr>
         <w:t>San Pedro</w:t>
       </w:r>
       <w:r>
-        <w:t xml:space="preserve">. </w:t>
+        <w:t xml:space="preserve"> en la ciudad de San Cristóbal</w:t>
+      </w:r>
+      <w:r>
+        <w:t xml:space="preserve"> de las casas, Chiapas, por un lado el equipo de trabajo </w:t>
+      </w:r>
+      <w:r>
+        <w:rPr>
+          <w:b/>
+        </w:rPr>
+        <w:t xml:space="preserve">SM-ROOT </w:t>
+      </w:r>
+      <w:r>
+        <w:t xml:space="preserve">y por otra parte el sponsor el </w:t>
+      </w:r>
+      <w:r>
+        <w:rPr>
+          <w:b/>
+        </w:rPr>
+        <w:t>C. Jorge Arturo Molina Román</w:t>
+      </w:r>
+      <w:r>
+        <w:t>, se llegan a los siguientes acuerdos:</w:t>
+      </w:r>
+    </w:p>
+    <w:p/>
+    <w:p>
+      <w:pPr>
+        <w:pStyle w:val="Prrafodelista"/>
+        <w:numPr>
+          <w:ilvl w:val="0"/>
+          <w:numId w:val="30"/>
+        </w:numPr>
+      </w:pPr>
+      <w:r>
+        <w:t>Terminar la versión final del Software APPMO-SP.</w:t>
+      </w:r>
+    </w:p>
+    <w:p>
+      <w:pPr>
+        <w:pStyle w:val="Prrafodelista"/>
+        <w:numPr>
+          <w:ilvl w:val="0"/>
+          <w:numId w:val="30"/>
+        </w:numPr>
+      </w:pPr>
+      <w:r>
+        <w:t>La fecha de la entrega de la versión final será el 25 de Septiembre del presente año.</w:t>
+      </w:r>
+    </w:p>
+    <w:p>
+      <w:pPr>
+        <w:jc w:val="left"/>
+      </w:pPr>
+      <w:r>
+        <w:br w:type="page"/>
+      </w:r>
+    </w:p>
+    <w:p>
+      <w:pPr>
+        <w:spacing w:line="360" w:lineRule="auto"/>
+        <w:rPr>
+          <w:rFonts w:cs="Arial"/>
+          <w:szCs w:val="24"/>
+          <w:lang w:val="es-ES"/>
+        </w:rPr>
+      </w:pPr>
+      <w:r>
+        <w:rPr>
+          <w:rFonts w:cs="Arial"/>
+          <w:szCs w:val="24"/>
+        </w:rPr>
+        <w:lastRenderedPageBreak/>
+        <w:t>La reunión fue c</w:t>
+      </w:r>
+      <w:r>
+        <w:rPr>
+          <w:rFonts w:cs="Arial"/>
+          <w:szCs w:val="24"/>
+        </w:rPr>
+        <w:t>on</w:t>
+      </w:r>
+      <w:r>
+        <w:rPr>
+          <w:rFonts w:cs="Arial"/>
+          <w:szCs w:val="24"/>
+        </w:rPr>
+        <w:t>cluida con éxito siendo las 14:4</w:t>
+      </w:r>
+      <w:r>
+        <w:rPr>
+          <w:rFonts w:cs="Arial"/>
+          <w:szCs w:val="24"/>
+        </w:rPr>
+        <w:t>0</w:t>
+      </w:r>
+      <w:r>
+        <w:rPr>
+          <w:rFonts w:cs="Arial"/>
+          <w:szCs w:val="24"/>
+        </w:rPr>
+        <w:t xml:space="preserve"> horas del mism</w:t>
+      </w:r>
+      <w:r>
+        <w:rPr>
+          <w:rFonts w:cs="Arial"/>
+          <w:szCs w:val="24"/>
+        </w:rPr>
+        <w:t xml:space="preserve">o día de su inicio, firmando </w:t>
+      </w:r>
+      <w:r>
+        <w:rPr>
+          <w:rFonts w:cs="Arial"/>
+          <w:szCs w:val="24"/>
+        </w:rPr>
+        <w:t xml:space="preserve">los que en ella </w:t>
+      </w:r>
+      <w:r>
+        <w:rPr>
+          <w:rFonts w:cs="Arial"/>
+          <w:szCs w:val="24"/>
+        </w:rPr>
+        <w:t>intervinieron</w:t>
+      </w:r>
+      <w:r>
+        <w:rPr>
+          <w:rFonts w:cs="Arial"/>
+          <w:szCs w:val="24"/>
+        </w:rPr>
+        <w:t>.</w:t>
+      </w:r>
+    </w:p>
+    <w:p>
+      <w:pPr>
+        <w:pStyle w:val="Sinespaciado"/>
+        <w:spacing w:line="360" w:lineRule="auto"/>
+        <w:rPr>
+          <w:rFonts w:cs="Arial"/>
+          <w:szCs w:val="24"/>
+          <w:lang w:val="es-ES"/>
+        </w:rPr>
+      </w:pPr>
+    </w:p>
+    <w:p>
+      <w:pPr>
+        <w:pStyle w:val="Sinespaciado"/>
+        <w:spacing w:line="360" w:lineRule="auto"/>
+        <w:jc w:val="center"/>
+        <w:rPr>
+          <w:rFonts w:cs="Arial"/>
+          <w:szCs w:val="24"/>
+        </w:rPr>
+      </w:pPr>
+      <w:r>
+        <w:rPr>
+          <w:rFonts w:cs="Arial"/>
+          <w:szCs w:val="24"/>
+        </w:rPr>
+        <w:t>Firma de interesados</w:t>
+      </w:r>
+    </w:p>
+    <w:p>
+      <w:pPr>
+        <w:pStyle w:val="Sinespaciado"/>
+        <w:spacing w:line="360" w:lineRule="auto"/>
+        <w:jc w:val="center"/>
+        <w:rPr>
+          <w:rFonts w:cs="Arial"/>
+          <w:szCs w:val="24"/>
+        </w:rPr>
+      </w:pPr>
+    </w:p>
+    <w:p>
+      <w:pPr>
+        <w:pStyle w:val="Sinespaciado"/>
+        <w:spacing w:line="360" w:lineRule="auto"/>
+        <w:jc w:val="center"/>
+        <w:rPr>
+          <w:rFonts w:cs="Arial"/>
+          <w:szCs w:val="24"/>
+        </w:rPr>
+      </w:pPr>
+    </w:p>
+    <w:p>
+      <w:pPr>
+        <w:pStyle w:val="Sinespaciado"/>
+        <w:spacing w:line="360" w:lineRule="auto"/>
+        <w:rPr>
+          <w:rFonts w:cs="Arial"/>
+          <w:szCs w:val="24"/>
+        </w:rPr>
+      </w:pPr>
+    </w:p>
+    <w:tbl>
+      <w:tblPr>
+        <w:tblStyle w:val="Tablaconcuadrcula"/>
+        <w:tblW w:w="0" w:type="auto"/>
+        <w:tblBorders>
+          <w:top w:val="none" w:sz="0" w:space="0" w:color="auto"/>
+          <w:left w:val="none" w:sz="0" w:space="0" w:color="auto"/>
+          <w:bottom w:val="none" w:sz="0" w:space="0" w:color="auto"/>
+          <w:right w:val="none" w:sz="0" w:space="0" w:color="auto"/>
+          <w:insideH w:val="none" w:sz="0" w:space="0" w:color="auto"/>
+          <w:insideV w:val="none" w:sz="0" w:space="0" w:color="auto"/>
+        </w:tblBorders>
+        <w:tblLook w:val="04A0" w:firstRow="1" w:lastRow="0" w:firstColumn="1" w:lastColumn="0" w:noHBand="0" w:noVBand="1"/>
+      </w:tblPr>
+      <w:tblGrid>
+        <w:gridCol w:w="4739"/>
+        <w:gridCol w:w="4099"/>
+      </w:tblGrid>
+      <w:tr>
+        <w:trPr>
+          <w:trHeight w:val="1607"/>
+        </w:trPr>
+        <w:tc>
+          <w:tcPr>
+            <w:tcW w:w="5103" w:type="dxa"/>
+          </w:tcPr>
+          <w:p>
+            <w:pPr>
+              <w:pStyle w:val="Sinespaciado"/>
+              <w:spacing w:line="360" w:lineRule="auto"/>
+              <w:jc w:val="center"/>
+              <w:rPr>
+                <w:rFonts w:cs="Arial"/>
+                <w:szCs w:val="24"/>
+                <w:u w:val="single"/>
+                <w:lang w:val="en-US"/>
+              </w:rPr>
+            </w:pPr>
+            <w:r>
+              <w:rPr>
+                <w:rFonts w:cs="Arial"/>
+                <w:szCs w:val="24"/>
+                <w:u w:val="single"/>
+                <w:lang w:val="en-US"/>
+              </w:rPr>
+              <w:t xml:space="preserve">Hernández </w:t>
+            </w:r>
+            <w:proofErr w:type="spellStart"/>
+            <w:r>
+              <w:rPr>
+                <w:rFonts w:cs="Arial"/>
+                <w:szCs w:val="24"/>
+                <w:u w:val="single"/>
+                <w:lang w:val="en-US"/>
+              </w:rPr>
+              <w:t>Hernández</w:t>
+            </w:r>
+            <w:proofErr w:type="spellEnd"/>
+            <w:r>
+              <w:rPr>
+                <w:rFonts w:cs="Arial"/>
+                <w:szCs w:val="24"/>
+                <w:u w:val="single"/>
+                <w:lang w:val="en-US"/>
+              </w:rPr>
+              <w:t xml:space="preserve"> Francisco Javier</w:t>
+            </w:r>
+          </w:p>
+          <w:p>
+            <w:pPr>
+              <w:pStyle w:val="Sinespaciado"/>
+              <w:spacing w:line="360" w:lineRule="auto"/>
+              <w:jc w:val="center"/>
+              <w:rPr>
+                <w:rFonts w:cs="Arial"/>
+                <w:szCs w:val="24"/>
+                <w:lang w:val="en-US"/>
+              </w:rPr>
+            </w:pPr>
+            <w:r>
+              <w:rPr>
+                <w:rFonts w:cs="Arial"/>
+                <w:szCs w:val="24"/>
+                <w:lang w:val="en-US"/>
+              </w:rPr>
+              <w:t>Project Manager</w:t>
+            </w:r>
+          </w:p>
+          <w:p>
+            <w:pPr>
+              <w:pStyle w:val="Sinespaciado"/>
+              <w:spacing w:line="360" w:lineRule="auto"/>
+              <w:jc w:val="center"/>
+              <w:rPr>
+                <w:rFonts w:cs="Arial"/>
+                <w:szCs w:val="24"/>
+                <w:lang w:val="en-US"/>
+              </w:rPr>
+            </w:pPr>
+          </w:p>
+          <w:p>
+            <w:pPr>
+              <w:pStyle w:val="Sinespaciado"/>
+              <w:spacing w:line="360" w:lineRule="auto"/>
+              <w:jc w:val="center"/>
+              <w:rPr>
+                <w:rFonts w:cs="Arial"/>
+                <w:szCs w:val="24"/>
+                <w:lang w:val="en-US"/>
+              </w:rPr>
+            </w:pPr>
+          </w:p>
+          <w:p>
+            <w:pPr>
+              <w:pStyle w:val="Sinespaciado"/>
+              <w:spacing w:line="360" w:lineRule="auto"/>
+              <w:jc w:val="center"/>
+              <w:rPr>
+                <w:rFonts w:cs="Arial"/>
+                <w:szCs w:val="24"/>
+                <w:lang w:val="en-US"/>
+              </w:rPr>
+            </w:pPr>
+          </w:p>
+          <w:p>
+            <w:pPr>
+              <w:pStyle w:val="Sinespaciado"/>
+              <w:spacing w:line="360" w:lineRule="auto"/>
+              <w:jc w:val="center"/>
+              <w:rPr>
+                <w:rFonts w:cs="Arial"/>
+                <w:szCs w:val="24"/>
+                <w:u w:val="single"/>
+              </w:rPr>
+            </w:pPr>
+            <w:r>
+              <w:rPr>
+                <w:rFonts w:cs="Arial"/>
+                <w:szCs w:val="24"/>
+                <w:u w:val="single"/>
+              </w:rPr>
+              <w:t>Tapia Domínguez Cecilia de Jesús</w:t>
+            </w:r>
+          </w:p>
+          <w:p>
+            <w:pPr>
+              <w:pStyle w:val="Sinespaciado"/>
+              <w:spacing w:line="360" w:lineRule="auto"/>
+              <w:jc w:val="center"/>
+              <w:rPr>
+                <w:rFonts w:cs="Arial"/>
+                <w:szCs w:val="24"/>
+              </w:rPr>
+            </w:pPr>
+            <w:r>
+              <w:rPr>
+                <w:rFonts w:cs="Arial"/>
+                <w:szCs w:val="24"/>
+              </w:rPr>
+              <w:t xml:space="preserve">Analista </w:t>
+            </w:r>
+          </w:p>
+        </w:tc>
+        <w:tc>
+          <w:tcPr>
+            <w:tcW w:w="4414" w:type="dxa"/>
+          </w:tcPr>
+          <w:p>
+            <w:pPr>
+              <w:pStyle w:val="Sinespaciado"/>
+              <w:spacing w:line="360" w:lineRule="auto"/>
+              <w:jc w:val="center"/>
+              <w:rPr>
+                <w:rFonts w:cs="Arial"/>
+                <w:szCs w:val="24"/>
+              </w:rPr>
+            </w:pPr>
+            <w:r>
+              <w:rPr>
+                <w:rFonts w:cs="Arial"/>
+                <w:szCs w:val="24"/>
+                <w:u w:val="single"/>
+              </w:rPr>
+              <w:t>Méndez Martínez</w:t>
+            </w:r>
+            <w:r>
+              <w:rPr>
+                <w:rFonts w:cs="Arial"/>
+                <w:szCs w:val="24"/>
+                <w:u w:val="single"/>
+              </w:rPr>
+              <w:t xml:space="preserve"> </w:t>
+            </w:r>
+            <w:r>
+              <w:rPr>
+                <w:rFonts w:cs="Arial"/>
+                <w:szCs w:val="24"/>
+                <w:u w:val="single"/>
+              </w:rPr>
+              <w:t>Víctor Hugo</w:t>
+            </w:r>
+          </w:p>
+          <w:p>
+            <w:pPr>
+              <w:pStyle w:val="Sinespaciado"/>
+              <w:spacing w:line="360" w:lineRule="auto"/>
+              <w:jc w:val="center"/>
+              <w:rPr>
+                <w:rFonts w:cs="Arial"/>
+                <w:szCs w:val="24"/>
+              </w:rPr>
+            </w:pPr>
+            <w:r>
+              <w:rPr>
+                <w:rFonts w:cs="Arial"/>
+                <w:szCs w:val="24"/>
+              </w:rPr>
+              <w:t xml:space="preserve">Portafolio </w:t>
+            </w:r>
+            <w:proofErr w:type="spellStart"/>
+            <w:r>
+              <w:rPr>
+                <w:rFonts w:cs="Arial"/>
+                <w:szCs w:val="24"/>
+              </w:rPr>
+              <w:t>Managerr</w:t>
+            </w:r>
+            <w:proofErr w:type="spellEnd"/>
+          </w:p>
+          <w:p>
+            <w:pPr>
+              <w:pStyle w:val="Sinespaciado"/>
+              <w:spacing w:line="360" w:lineRule="auto"/>
+              <w:jc w:val="center"/>
+              <w:rPr>
+                <w:rFonts w:cs="Arial"/>
+                <w:szCs w:val="24"/>
+              </w:rPr>
+            </w:pPr>
+          </w:p>
+          <w:p>
+            <w:pPr>
+              <w:pStyle w:val="Sinespaciado"/>
+              <w:spacing w:line="360" w:lineRule="auto"/>
+              <w:jc w:val="center"/>
+              <w:rPr>
+                <w:rFonts w:cs="Arial"/>
+                <w:szCs w:val="24"/>
+              </w:rPr>
+            </w:pPr>
+          </w:p>
+          <w:p>
+            <w:pPr>
+              <w:pStyle w:val="Sinespaciado"/>
+              <w:spacing w:line="360" w:lineRule="auto"/>
+              <w:jc w:val="center"/>
+              <w:rPr>
+                <w:rFonts w:cs="Arial"/>
+                <w:szCs w:val="24"/>
+              </w:rPr>
+            </w:pPr>
+          </w:p>
+          <w:p>
+            <w:pPr>
+              <w:pStyle w:val="Sinespaciado"/>
+              <w:spacing w:line="360" w:lineRule="auto"/>
+              <w:jc w:val="center"/>
+              <w:rPr>
+                <w:rFonts w:cs="Arial"/>
+                <w:szCs w:val="24"/>
+                <w:u w:val="single"/>
+              </w:rPr>
+            </w:pPr>
+            <w:r>
+              <w:rPr>
+                <w:rFonts w:cs="Arial"/>
+                <w:szCs w:val="24"/>
+                <w:u w:val="single"/>
+              </w:rPr>
+              <w:t>Pérez Mayorga Gerardo Eduardo</w:t>
+            </w:r>
+          </w:p>
+          <w:p>
+            <w:pPr>
+              <w:pStyle w:val="Sinespaciado"/>
+              <w:spacing w:line="360" w:lineRule="auto"/>
+              <w:jc w:val="center"/>
+              <w:rPr>
+                <w:rFonts w:cs="Arial"/>
+                <w:szCs w:val="24"/>
+              </w:rPr>
+            </w:pPr>
+            <w:proofErr w:type="spellStart"/>
+            <w:r>
+              <w:rPr>
+                <w:rFonts w:cs="Arial"/>
+                <w:szCs w:val="24"/>
+              </w:rPr>
+              <w:t>Program</w:t>
+            </w:r>
+            <w:proofErr w:type="spellEnd"/>
+            <w:r>
+              <w:rPr>
+                <w:rFonts w:cs="Arial"/>
+                <w:szCs w:val="24"/>
+              </w:rPr>
+              <w:t xml:space="preserve"> Manager</w:t>
+            </w:r>
+          </w:p>
+        </w:tc>
+      </w:tr>
+    </w:tbl>
+    <w:p>
+      <w:pPr>
+        <w:pStyle w:val="Sinespaciado"/>
+        <w:spacing w:line="360" w:lineRule="auto"/>
+        <w:rPr>
+          <w:rFonts w:cs="Arial"/>
+          <w:szCs w:val="24"/>
+        </w:rPr>
+      </w:pPr>
+    </w:p>
+    <w:p>
+      <w:pPr>
+        <w:pStyle w:val="Sinespaciado"/>
+        <w:spacing w:line="360" w:lineRule="auto"/>
+        <w:rPr>
+          <w:rFonts w:cs="Arial"/>
+          <w:szCs w:val="24"/>
+        </w:rPr>
+      </w:pPr>
+    </w:p>
+    <w:p>
+      <w:pPr>
+        <w:pStyle w:val="Sinespaciado"/>
+        <w:spacing w:line="360" w:lineRule="auto"/>
+        <w:jc w:val="center"/>
+        <w:rPr>
+          <w:rFonts w:cs="Arial"/>
+          <w:szCs w:val="24"/>
+        </w:rPr>
+      </w:pPr>
+      <w:r>
+        <w:rPr>
+          <w:rFonts w:cs="Arial"/>
+          <w:szCs w:val="24"/>
+          <w:u w:val="single"/>
+        </w:rPr>
+        <w:t xml:space="preserve">Jorge Arturo Molina Román </w:t>
+      </w:r>
+    </w:p>
+    <w:p>
+      <w:pPr>
+        <w:pStyle w:val="Sinespaciado"/>
+        <w:spacing w:line="360" w:lineRule="auto"/>
+        <w:jc w:val="center"/>
+        <w:rPr>
+          <w:rFonts w:cs="Arial"/>
+          <w:szCs w:val="24"/>
+        </w:rPr>
+      </w:pPr>
+      <w:r>
+        <w:rPr>
+          <w:rFonts w:cs="Arial"/>
+          <w:szCs w:val="24"/>
+        </w:rPr>
+        <w:t>Sponsor</w:t>
       </w:r>
     </w:p>
     <w:p>
@@ -207,6 +857,11 @@
         </w:tabs>
         <w:jc w:val="left"/>
       </w:pPr>
+      <w:r>
+        <w:t xml:space="preserve"> </w:t>
+      </w:r>
+      <w:bookmarkStart w:id="0" w:name="_GoBack"/>
+      <w:bookmarkEnd w:id="0"/>
     </w:p>
     <w:sectPr>
       <w:headerReference w:type="default" r:id="rId8"/>
@@ -222,7 +877,7 @@
 </file>
 
 <file path=word/endnotes.xml><?xml version="1.0" encoding="utf-8"?>
-<w:endnotes xmlns:wpc="http://schemas.microsoft.com/office/word/2010/wordprocessingCanvas" xmlns:cx="http://schemas.microsoft.com/office/drawing/2014/chartex" xmlns:mc="http://schemas.openxmlformats.org/markup-compatibility/2006" xmlns:o="urn:schemas-microsoft-com:office:office" xmlns:r="http://schemas.openxmlformats.org/officeDocument/2006/relationships" xmlns:m="http://schemas.openxmlformats.org/officeDocument/2006/math" xmlns:v="urn:schemas-microsoft-com:vml" xmlns:wp14="http://schemas.microsoft.com/office/word/2010/wordprocessingDrawing" xmlns:wp="http://schemas.openxmlformats.org/drawingml/2006/wordprocessingDrawing" xmlns:w10="urn:schemas-microsoft-com:office:word" xmlns:w="http://schemas.openxmlformats.org/wordprocessingml/2006/main" xmlns:w14="http://schemas.microsoft.com/office/word/2010/wordml" xmlns:w15="http://schemas.microsoft.com/office/word/2012/wordml" xmlns:w16se="http://schemas.microsoft.com/office/word/2015/wordml/symex" xmlns:wpg="http://schemas.microsoft.com/office/word/2010/wordprocessingGroup" xmlns:wpi="http://schemas.microsoft.com/office/word/2010/wordprocessingInk" xmlns:wne="http://schemas.microsoft.com/office/word/2006/wordml" xmlns:wps="http://schemas.microsoft.com/office/word/2010/wordprocessingShape" mc:Ignorable="w14 w15 w16se wp14">
+<w:endnotes xmlns:wpc="http://schemas.microsoft.com/office/word/2010/wordprocessingCanvas" xmlns:mc="http://schemas.openxmlformats.org/markup-compatibility/2006" xmlns:o="urn:schemas-microsoft-com:office:office" xmlns:r="http://schemas.openxmlformats.org/officeDocument/2006/relationships" xmlns:m="http://schemas.openxmlformats.org/officeDocument/2006/math" xmlns:v="urn:schemas-microsoft-com:vml" xmlns:wp14="http://schemas.microsoft.com/office/word/2010/wordprocessingDrawing" xmlns:wp="http://schemas.openxmlformats.org/drawingml/2006/wordprocessingDrawing" xmlns:w10="urn:schemas-microsoft-com:office:word" xmlns:w="http://schemas.openxmlformats.org/wordprocessingml/2006/main" xmlns:w14="http://schemas.microsoft.com/office/word/2010/wordml" xmlns:w15="http://schemas.microsoft.com/office/word/2012/wordml" xmlns:wpg="http://schemas.microsoft.com/office/word/2010/wordprocessingGroup" xmlns:wpi="http://schemas.microsoft.com/office/word/2010/wordprocessingInk" xmlns:wne="http://schemas.microsoft.com/office/word/2006/wordml" xmlns:wps="http://schemas.microsoft.com/office/word/2010/wordprocessingShape" mc:Ignorable="w14 w15 wp14">
   <w:endnote w:type="separator" w:id="-1">
     <w:p>
       <w:pPr>
@@ -247,7 +902,7 @@
 </file>
 
 <file path=word/footer1.xml><?xml version="1.0" encoding="utf-8"?>
-<w:ftr xmlns:wpc="http://schemas.microsoft.com/office/word/2010/wordprocessingCanvas" xmlns:cx="http://schemas.microsoft.com/office/drawing/2014/chartex" xmlns:mc="http://schemas.openxmlformats.org/markup-compatibility/2006" xmlns:o="urn:schemas-microsoft-com:office:office" xmlns:r="http://schemas.openxmlformats.org/officeDocument/2006/relationships" xmlns:m="http://schemas.openxmlformats.org/officeDocument/2006/math" xmlns:v="urn:schemas-microsoft-com:vml" xmlns:wp14="http://schemas.microsoft.com/office/word/2010/wordprocessingDrawing" xmlns:wp="http://schemas.openxmlformats.org/drawingml/2006/wordprocessingDrawing" xmlns:w10="urn:schemas-microsoft-com:office:word" xmlns:w="http://schemas.openxmlformats.org/wordprocessingml/2006/main" xmlns:w14="http://schemas.microsoft.com/office/word/2010/wordml" xmlns:w15="http://schemas.microsoft.com/office/word/2012/wordml" xmlns:w16se="http://schemas.microsoft.com/office/word/2015/wordml/symex" xmlns:wpg="http://schemas.microsoft.com/office/word/2010/wordprocessingGroup" xmlns:wpi="http://schemas.microsoft.com/office/word/2010/wordprocessingInk" xmlns:wne="http://schemas.microsoft.com/office/word/2006/wordml" xmlns:wps="http://schemas.microsoft.com/office/word/2010/wordprocessingShape" mc:Ignorable="w14 w15 w16se wp14">
+<w:ftr xmlns:wpc="http://schemas.microsoft.com/office/word/2010/wordprocessingCanvas" xmlns:mc="http://schemas.openxmlformats.org/markup-compatibility/2006" xmlns:o="urn:schemas-microsoft-com:office:office" xmlns:r="http://schemas.openxmlformats.org/officeDocument/2006/relationships" xmlns:m="http://schemas.openxmlformats.org/officeDocument/2006/math" xmlns:v="urn:schemas-microsoft-com:vml" xmlns:wp14="http://schemas.microsoft.com/office/word/2010/wordprocessingDrawing" xmlns:wp="http://schemas.openxmlformats.org/drawingml/2006/wordprocessingDrawing" xmlns:w10="urn:schemas-microsoft-com:office:word" xmlns:w="http://schemas.openxmlformats.org/wordprocessingml/2006/main" xmlns:w14="http://schemas.microsoft.com/office/word/2010/wordml" xmlns:w15="http://schemas.microsoft.com/office/word/2012/wordml" xmlns:wpg="http://schemas.microsoft.com/office/word/2010/wordprocessingGroup" xmlns:wpi="http://schemas.microsoft.com/office/word/2010/wordprocessingInk" xmlns:wne="http://schemas.microsoft.com/office/word/2006/wordml" xmlns:wps="http://schemas.microsoft.com/office/word/2010/wordprocessingShape" mc:Ignorable="w14 w15 wp14">
   <w:p>
     <w:pPr>
       <w:pStyle w:val="Piedepgina"/>
@@ -255,7 +910,7 @@
     <w:r>
       <w:rPr>
         <w:noProof/>
-        <w:lang w:eastAsia="zh-TW"/>
+        <w:lang w:eastAsia="es-MX"/>
       </w:rPr>
       <mc:AlternateContent>
         <mc:Choice Requires="wps">
@@ -315,7 +970,7 @@
             </wp:anchor>
           </w:drawing>
         </mc:Choice>
-        <mc:Fallback xmlns:cx1="http://schemas.microsoft.com/office/drawing/2015/9/8/chartex">
+        <mc:Fallback xmlns:cx1="http://schemas.microsoft.com/office/drawing/2015/9/8/chartex" xmlns:w16se="http://schemas.microsoft.com/office/word/2015/wordml/symex" xmlns:cx="http://schemas.microsoft.com/office/drawing/2014/chartex">
           <w:pict>
             <v:shapetype w14:anchorId="4F3C11B0" id="_x0000_t114" coordsize="21600,21600" o:spt="114" path="m,20172v945,400,1887,628,2795,913c3587,21312,4342,21370,5060,21597v2037,,2567,-227,3095,-285c8722,21197,9325,20970,9855,20800v490,-228,945,-400,1472,-740c11817,19887,12347,19660,12875,19375v567,-228,1095,-513,1700,-740c15177,18462,15782,18122,16537,17950v718,-113,1398,-398,2228,-513c19635,17437,20577,17322,21597,17322l21597,,,xe">
               <v:stroke joinstyle="miter"/>
@@ -336,7 +991,7 @@
 </file>
 
 <file path=word/footnotes.xml><?xml version="1.0" encoding="utf-8"?>
-<w:footnotes xmlns:wpc="http://schemas.microsoft.com/office/word/2010/wordprocessingCanvas" xmlns:cx="http://schemas.microsoft.com/office/drawing/2014/chartex" xmlns:mc="http://schemas.openxmlformats.org/markup-compatibility/2006" xmlns:o="urn:schemas-microsoft-com:office:office" xmlns:r="http://schemas.openxmlformats.org/officeDocument/2006/relationships" xmlns:m="http://schemas.openxmlformats.org/officeDocument/2006/math" xmlns:v="urn:schemas-microsoft-com:vml" xmlns:wp14="http://schemas.microsoft.com/office/word/2010/wordprocessingDrawing" xmlns:wp="http://schemas.openxmlformats.org/drawingml/2006/wordprocessingDrawing" xmlns:w10="urn:schemas-microsoft-com:office:word" xmlns:w="http://schemas.openxmlformats.org/wordprocessingml/2006/main" xmlns:w14="http://schemas.microsoft.com/office/word/2010/wordml" xmlns:w15="http://schemas.microsoft.com/office/word/2012/wordml" xmlns:w16se="http://schemas.microsoft.com/office/word/2015/wordml/symex" xmlns:wpg="http://schemas.microsoft.com/office/word/2010/wordprocessingGroup" xmlns:wpi="http://schemas.microsoft.com/office/word/2010/wordprocessingInk" xmlns:wne="http://schemas.microsoft.com/office/word/2006/wordml" xmlns:wps="http://schemas.microsoft.com/office/word/2010/wordprocessingShape" mc:Ignorable="w14 w15 w16se wp14">
+<w:footnotes xmlns:wpc="http://schemas.microsoft.com/office/word/2010/wordprocessingCanvas" xmlns:mc="http://schemas.openxmlformats.org/markup-compatibility/2006" xmlns:o="urn:schemas-microsoft-com:office:office" xmlns:r="http://schemas.openxmlformats.org/officeDocument/2006/relationships" xmlns:m="http://schemas.openxmlformats.org/officeDocument/2006/math" xmlns:v="urn:schemas-microsoft-com:vml" xmlns:wp14="http://schemas.microsoft.com/office/word/2010/wordprocessingDrawing" xmlns:wp="http://schemas.openxmlformats.org/drawingml/2006/wordprocessingDrawing" xmlns:w10="urn:schemas-microsoft-com:office:word" xmlns:w="http://schemas.openxmlformats.org/wordprocessingml/2006/main" xmlns:w14="http://schemas.microsoft.com/office/word/2010/wordml" xmlns:w15="http://schemas.microsoft.com/office/word/2012/wordml" xmlns:wpg="http://schemas.microsoft.com/office/word/2010/wordprocessingGroup" xmlns:wpi="http://schemas.microsoft.com/office/word/2010/wordprocessingInk" xmlns:wne="http://schemas.microsoft.com/office/word/2006/wordml" xmlns:wps="http://schemas.microsoft.com/office/word/2010/wordprocessingShape" mc:Ignorable="w14 w15 wp14">
   <w:footnote w:type="separator" w:id="-1">
     <w:p>
       <w:pPr>
@@ -361,7 +1016,7 @@
 </file>
 
 <file path=word/header1.xml><?xml version="1.0" encoding="utf-8"?>
-<w:hdr xmlns:wpc="http://schemas.microsoft.com/office/word/2010/wordprocessingCanvas" xmlns:cx="http://schemas.microsoft.com/office/drawing/2014/chartex" xmlns:mc="http://schemas.openxmlformats.org/markup-compatibility/2006" xmlns:o="urn:schemas-microsoft-com:office:office" xmlns:r="http://schemas.openxmlformats.org/officeDocument/2006/relationships" xmlns:m="http://schemas.openxmlformats.org/officeDocument/2006/math" xmlns:v="urn:schemas-microsoft-com:vml" xmlns:wp14="http://schemas.microsoft.com/office/word/2010/wordprocessingDrawing" xmlns:wp="http://schemas.openxmlformats.org/drawingml/2006/wordprocessingDrawing" xmlns:w10="urn:schemas-microsoft-com:office:word" xmlns:w="http://schemas.openxmlformats.org/wordprocessingml/2006/main" xmlns:w14="http://schemas.microsoft.com/office/word/2010/wordml" xmlns:w15="http://schemas.microsoft.com/office/word/2012/wordml" xmlns:w16se="http://schemas.microsoft.com/office/word/2015/wordml/symex" xmlns:wpg="http://schemas.microsoft.com/office/word/2010/wordprocessingGroup" xmlns:wpi="http://schemas.microsoft.com/office/word/2010/wordprocessingInk" xmlns:wne="http://schemas.microsoft.com/office/word/2006/wordml" xmlns:wps="http://schemas.microsoft.com/office/word/2010/wordprocessingShape" mc:Ignorable="w14 w15 w16se wp14">
+<w:hdr xmlns:wpc="http://schemas.microsoft.com/office/word/2010/wordprocessingCanvas" xmlns:mc="http://schemas.openxmlformats.org/markup-compatibility/2006" xmlns:o="urn:schemas-microsoft-com:office:office" xmlns:r="http://schemas.openxmlformats.org/officeDocument/2006/relationships" xmlns:m="http://schemas.openxmlformats.org/officeDocument/2006/math" xmlns:v="urn:schemas-microsoft-com:vml" xmlns:wp14="http://schemas.microsoft.com/office/word/2010/wordprocessingDrawing" xmlns:wp="http://schemas.openxmlformats.org/drawingml/2006/wordprocessingDrawing" xmlns:w10="urn:schemas-microsoft-com:office:word" xmlns:w="http://schemas.openxmlformats.org/wordprocessingml/2006/main" xmlns:w14="http://schemas.microsoft.com/office/word/2010/wordml" xmlns:w15="http://schemas.microsoft.com/office/word/2012/wordml" xmlns:wpg="http://schemas.microsoft.com/office/word/2010/wordprocessingGroup" xmlns:wpi="http://schemas.microsoft.com/office/word/2010/wordprocessingInk" xmlns:wne="http://schemas.microsoft.com/office/word/2006/wordml" xmlns:wps="http://schemas.microsoft.com/office/word/2010/wordprocessingShape" mc:Ignorable="w14 w15 wp14">
   <w:p>
     <w:pPr>
       <w:pStyle w:val="Encabezado"/>
@@ -373,7 +1028,7 @@
     <w:r>
       <w:rPr>
         <w:noProof/>
-        <w:lang w:eastAsia="zh-TW"/>
+        <w:lang w:eastAsia="es-MX"/>
       </w:rPr>
       <w:drawing>
         <wp:anchor distT="0" distB="0" distL="114300" distR="114300" simplePos="0" relativeHeight="251687936" behindDoc="0" locked="0" layoutInCell="1" allowOverlap="1" wp14:anchorId="09417336" wp14:editId="2EEDA773">
@@ -445,7 +1100,7 @@
     <w:r>
       <w:rPr>
         <w:noProof/>
-        <w:lang w:eastAsia="zh-TW"/>
+        <w:lang w:eastAsia="es-MX"/>
       </w:rPr>
       <w:drawing>
         <wp:anchor distT="0" distB="0" distL="114300" distR="114300" simplePos="0" relativeHeight="251686912" behindDoc="0" locked="0" layoutInCell="1" allowOverlap="1" wp14:anchorId="6E3DAF88" wp14:editId="4F83DC8E">
@@ -516,7 +1171,7 @@
     <w:r>
       <w:rPr>
         <w:noProof/>
-        <w:lang w:eastAsia="zh-TW"/>
+        <w:lang w:eastAsia="es-MX"/>
       </w:rPr>
       <w:drawing>
         <wp:anchor distT="0" distB="0" distL="114300" distR="114300" simplePos="0" relativeHeight="251689984" behindDoc="0" locked="0" layoutInCell="1" allowOverlap="1" wp14:anchorId="10B12003" wp14:editId="7625C032">
@@ -584,7 +1239,7 @@
     <w:r>
       <w:rPr>
         <w:noProof/>
-        <w:lang w:eastAsia="zh-TW"/>
+        <w:lang w:eastAsia="es-MX"/>
       </w:rPr>
       <mc:AlternateContent>
         <mc:Choice Requires="wps">
@@ -644,7 +1299,7 @@
             </wp:anchor>
           </w:drawing>
         </mc:Choice>
-        <mc:Fallback xmlns:cx1="http://schemas.microsoft.com/office/drawing/2015/9/8/chartex">
+        <mc:Fallback xmlns:cx1="http://schemas.microsoft.com/office/drawing/2015/9/8/chartex" xmlns:w16se="http://schemas.microsoft.com/office/word/2015/wordml/symex" xmlns:cx="http://schemas.microsoft.com/office/drawing/2014/chartex">
           <w:pict>
             <v:shapetype w14:anchorId="55B81999" id="_x0000_t114" coordsize="21600,21600" o:spt="114" path="m,20172v945,400,1887,628,2795,913c3587,21312,4342,21370,5060,21597v2037,,2567,-227,3095,-285c8722,21197,9325,20970,9855,20800v490,-228,945,-400,1472,-740c11817,19887,12347,19660,12875,19375v567,-228,1095,-513,1700,-740c15177,18462,15782,18122,16537,17950v718,-113,1398,-398,2228,-513c19635,17437,20577,17322,21597,17322l21597,,,xe">
               <v:stroke joinstyle="miter"/>
@@ -670,7 +1325,7 @@
 </file>
 
 <file path=word/numbering.xml><?xml version="1.0" encoding="utf-8"?>
-<w:numbering xmlns:wpc="http://schemas.microsoft.com/office/word/2010/wordprocessingCanvas" xmlns:cx="http://schemas.microsoft.com/office/drawing/2014/chartex" xmlns:mc="http://schemas.openxmlformats.org/markup-compatibility/2006" xmlns:o="urn:schemas-microsoft-com:office:office" xmlns:r="http://schemas.openxmlformats.org/officeDocument/2006/relationships" xmlns:m="http://schemas.openxmlformats.org/officeDocument/2006/math" xmlns:v="urn:schemas-microsoft-com:vml" xmlns:wp14="http://schemas.microsoft.com/office/word/2010/wordprocessingDrawing" xmlns:wp="http://schemas.openxmlformats.org/drawingml/2006/wordprocessingDrawing" xmlns:w10="urn:schemas-microsoft-com:office:word" xmlns:w="http://schemas.openxmlformats.org/wordprocessingml/2006/main" xmlns:w14="http://schemas.microsoft.com/office/word/2010/wordml" xmlns:w15="http://schemas.microsoft.com/office/word/2012/wordml" xmlns:w16se="http://schemas.microsoft.com/office/word/2015/wordml/symex" xmlns:wpg="http://schemas.microsoft.com/office/word/2010/wordprocessingGroup" xmlns:wpi="http://schemas.microsoft.com/office/word/2010/wordprocessingInk" xmlns:wne="http://schemas.microsoft.com/office/word/2006/wordml" xmlns:wps="http://schemas.microsoft.com/office/word/2010/wordprocessingShape" mc:Ignorable="w14 w15 w16se wp14">
+<w:numbering xmlns:wpc="http://schemas.microsoft.com/office/word/2010/wordprocessingCanvas" xmlns:mc="http://schemas.openxmlformats.org/markup-compatibility/2006" xmlns:o="urn:schemas-microsoft-com:office:office" xmlns:r="http://schemas.openxmlformats.org/officeDocument/2006/relationships" xmlns:m="http://schemas.openxmlformats.org/officeDocument/2006/math" xmlns:v="urn:schemas-microsoft-com:vml" xmlns:wp14="http://schemas.microsoft.com/office/word/2010/wordprocessingDrawing" xmlns:wp="http://schemas.openxmlformats.org/drawingml/2006/wordprocessingDrawing" xmlns:w10="urn:schemas-microsoft-com:office:word" xmlns:w="http://schemas.openxmlformats.org/wordprocessingml/2006/main" xmlns:w14="http://schemas.microsoft.com/office/word/2010/wordml" xmlns:w15="http://schemas.microsoft.com/office/word/2012/wordml" xmlns:wpg="http://schemas.microsoft.com/office/word/2010/wordprocessingGroup" xmlns:wpi="http://schemas.microsoft.com/office/word/2010/wordprocessingInk" xmlns:wne="http://schemas.microsoft.com/office/word/2006/wordml" xmlns:wps="http://schemas.microsoft.com/office/word/2010/wordprocessingShape" mc:Ignorable="w14 w15 wp14">
   <w:abstractNum w:abstractNumId="0" w15:restartNumberingAfterBreak="0">
     <w:nsid w:val="06646B4F"/>
     <w:multiLevelType w:val="hybridMultilevel"/>
@@ -3021,6 +3676,119 @@
     </w:lvl>
   </w:abstractNum>
   <w:abstractNum w:abstractNumId="21" w15:restartNumberingAfterBreak="0">
+    <w:nsid w:val="58E357F0"/>
+    <w:multiLevelType w:val="hybridMultilevel"/>
+    <w:tmpl w:val="AD38ADE0"/>
+    <w:lvl w:ilvl="0" w:tplc="080A0001">
+      <w:start w:val="1"/>
+      <w:numFmt w:val="bullet"/>
+      <w:lvlText w:val=""/>
+      <w:lvlJc w:val="left"/>
+      <w:pPr>
+        <w:ind w:left="720" w:hanging="360"/>
+      </w:pPr>
+      <w:rPr>
+        <w:rFonts w:ascii="Symbol" w:hAnsi="Symbol" w:hint="default"/>
+      </w:rPr>
+    </w:lvl>
+    <w:lvl w:ilvl="1" w:tplc="080A0003" w:tentative="1">
+      <w:start w:val="1"/>
+      <w:numFmt w:val="bullet"/>
+      <w:lvlText w:val="o"/>
+      <w:lvlJc w:val="left"/>
+      <w:pPr>
+        <w:ind w:left="1440" w:hanging="360"/>
+      </w:pPr>
+      <w:rPr>
+        <w:rFonts w:ascii="Courier New" w:hAnsi="Courier New" w:cs="Courier New" w:hint="default"/>
+      </w:rPr>
+    </w:lvl>
+    <w:lvl w:ilvl="2" w:tplc="080A0005" w:tentative="1">
+      <w:start w:val="1"/>
+      <w:numFmt w:val="bullet"/>
+      <w:lvlText w:val=""/>
+      <w:lvlJc w:val="left"/>
+      <w:pPr>
+        <w:ind w:left="2160" w:hanging="360"/>
+      </w:pPr>
+      <w:rPr>
+        <w:rFonts w:ascii="Wingdings" w:hAnsi="Wingdings" w:hint="default"/>
+      </w:rPr>
+    </w:lvl>
+    <w:lvl w:ilvl="3" w:tplc="080A0001" w:tentative="1">
+      <w:start w:val="1"/>
+      <w:numFmt w:val="bullet"/>
+      <w:lvlText w:val=""/>
+      <w:lvlJc w:val="left"/>
+      <w:pPr>
+        <w:ind w:left="2880" w:hanging="360"/>
+      </w:pPr>
+      <w:rPr>
+        <w:rFonts w:ascii="Symbol" w:hAnsi="Symbol" w:hint="default"/>
+      </w:rPr>
+    </w:lvl>
+    <w:lvl w:ilvl="4" w:tplc="080A0003" w:tentative="1">
+      <w:start w:val="1"/>
+      <w:numFmt w:val="bullet"/>
+      <w:lvlText w:val="o"/>
+      <w:lvlJc w:val="left"/>
+      <w:pPr>
+        <w:ind w:left="3600" w:hanging="360"/>
+      </w:pPr>
+      <w:rPr>
+        <w:rFonts w:ascii="Courier New" w:hAnsi="Courier New" w:cs="Courier New" w:hint="default"/>
+      </w:rPr>
+    </w:lvl>
+    <w:lvl w:ilvl="5" w:tplc="080A0005" w:tentative="1">
+      <w:start w:val="1"/>
+      <w:numFmt w:val="bullet"/>
+      <w:lvlText w:val=""/>
+      <w:lvlJc w:val="left"/>
+      <w:pPr>
+        <w:ind w:left="4320" w:hanging="360"/>
+      </w:pPr>
+      <w:rPr>
+        <w:rFonts w:ascii="Wingdings" w:hAnsi="Wingdings" w:hint="default"/>
+      </w:rPr>
+    </w:lvl>
+    <w:lvl w:ilvl="6" w:tplc="080A0001" w:tentative="1">
+      <w:start w:val="1"/>
+      <w:numFmt w:val="bullet"/>
+      <w:lvlText w:val=""/>
+      <w:lvlJc w:val="left"/>
+      <w:pPr>
+        <w:ind w:left="5040" w:hanging="360"/>
+      </w:pPr>
+      <w:rPr>
+        <w:rFonts w:ascii="Symbol" w:hAnsi="Symbol" w:hint="default"/>
+      </w:rPr>
+    </w:lvl>
+    <w:lvl w:ilvl="7" w:tplc="080A0003" w:tentative="1">
+      <w:start w:val="1"/>
+      <w:numFmt w:val="bullet"/>
+      <w:lvlText w:val="o"/>
+      <w:lvlJc w:val="left"/>
+      <w:pPr>
+        <w:ind w:left="5760" w:hanging="360"/>
+      </w:pPr>
+      <w:rPr>
+        <w:rFonts w:ascii="Courier New" w:hAnsi="Courier New" w:cs="Courier New" w:hint="default"/>
+      </w:rPr>
+    </w:lvl>
+    <w:lvl w:ilvl="8" w:tplc="080A0005" w:tentative="1">
+      <w:start w:val="1"/>
+      <w:numFmt w:val="bullet"/>
+      <w:lvlText w:val=""/>
+      <w:lvlJc w:val="left"/>
+      <w:pPr>
+        <w:ind w:left="6480" w:hanging="360"/>
+      </w:pPr>
+      <w:rPr>
+        <w:rFonts w:ascii="Wingdings" w:hAnsi="Wingdings" w:hint="default"/>
+      </w:rPr>
+    </w:lvl>
+  </w:abstractNum>
+  <w:abstractNum w:abstractNumId="22" w15:restartNumberingAfterBreak="0">
     <w:nsid w:val="63D06463"/>
     <w:multiLevelType w:val="hybridMultilevel"/>
     <w:tmpl w:val="D05E5CD4"/>
@@ -3133,7 +3901,7 @@
       </w:rPr>
     </w:lvl>
   </w:abstractNum>
-  <w:abstractNum w:abstractNumId="22" w15:restartNumberingAfterBreak="0">
+  <w:abstractNum w:abstractNumId="23" w15:restartNumberingAfterBreak="0">
     <w:nsid w:val="659F46A5"/>
     <w:multiLevelType w:val="hybridMultilevel"/>
     <w:tmpl w:val="B554E802"/>
@@ -3246,7 +4014,7 @@
       </w:rPr>
     </w:lvl>
   </w:abstractNum>
-  <w:abstractNum w:abstractNumId="23" w15:restartNumberingAfterBreak="0">
+  <w:abstractNum w:abstractNumId="24" w15:restartNumberingAfterBreak="0">
     <w:nsid w:val="70622C8C"/>
     <w:multiLevelType w:val="hybridMultilevel"/>
     <w:tmpl w:val="6DD85882"/>
@@ -3359,7 +4127,7 @@
       </w:rPr>
     </w:lvl>
   </w:abstractNum>
-  <w:abstractNum w:abstractNumId="24" w15:restartNumberingAfterBreak="0">
+  <w:abstractNum w:abstractNumId="25" w15:restartNumberingAfterBreak="0">
     <w:nsid w:val="7148230C"/>
     <w:multiLevelType w:val="hybridMultilevel"/>
     <w:tmpl w:val="68C010FC"/>
@@ -3472,7 +4240,185 @@
       </w:rPr>
     </w:lvl>
   </w:abstractNum>
-  <w:abstractNum w:abstractNumId="25" w15:restartNumberingAfterBreak="0">
+  <w:abstractNum w:abstractNumId="26" w15:restartNumberingAfterBreak="0">
+    <w:nsid w:val="755641A8"/>
+    <w:multiLevelType w:val="hybridMultilevel"/>
+    <w:tmpl w:val="46967D1A"/>
+    <w:lvl w:ilvl="0" w:tplc="080A000F">
+      <w:start w:val="1"/>
+      <w:numFmt w:val="decimal"/>
+      <w:lvlText w:val="%1."/>
+      <w:lvlJc w:val="left"/>
+      <w:pPr>
+        <w:ind w:left="720" w:hanging="360"/>
+      </w:pPr>
+      <w:rPr>
+        <w:rFonts w:hint="default"/>
+      </w:rPr>
+    </w:lvl>
+    <w:lvl w:ilvl="1" w:tplc="080A0019" w:tentative="1">
+      <w:start w:val="1"/>
+      <w:numFmt w:val="lowerLetter"/>
+      <w:lvlText w:val="%2."/>
+      <w:lvlJc w:val="left"/>
+      <w:pPr>
+        <w:ind w:left="1440" w:hanging="360"/>
+      </w:pPr>
+    </w:lvl>
+    <w:lvl w:ilvl="2" w:tplc="080A001B" w:tentative="1">
+      <w:start w:val="1"/>
+      <w:numFmt w:val="lowerRoman"/>
+      <w:lvlText w:val="%3."/>
+      <w:lvlJc w:val="right"/>
+      <w:pPr>
+        <w:ind w:left="2160" w:hanging="180"/>
+      </w:pPr>
+    </w:lvl>
+    <w:lvl w:ilvl="3" w:tplc="080A000F" w:tentative="1">
+      <w:start w:val="1"/>
+      <w:numFmt w:val="decimal"/>
+      <w:lvlText w:val="%4."/>
+      <w:lvlJc w:val="left"/>
+      <w:pPr>
+        <w:ind w:left="2880" w:hanging="360"/>
+      </w:pPr>
+    </w:lvl>
+    <w:lvl w:ilvl="4" w:tplc="080A0019" w:tentative="1">
+      <w:start w:val="1"/>
+      <w:numFmt w:val="lowerLetter"/>
+      <w:lvlText w:val="%5."/>
+      <w:lvlJc w:val="left"/>
+      <w:pPr>
+        <w:ind w:left="3600" w:hanging="360"/>
+      </w:pPr>
+    </w:lvl>
+    <w:lvl w:ilvl="5" w:tplc="080A001B" w:tentative="1">
+      <w:start w:val="1"/>
+      <w:numFmt w:val="lowerRoman"/>
+      <w:lvlText w:val="%6."/>
+      <w:lvlJc w:val="right"/>
+      <w:pPr>
+        <w:ind w:left="4320" w:hanging="180"/>
+      </w:pPr>
+    </w:lvl>
+    <w:lvl w:ilvl="6" w:tplc="080A000F" w:tentative="1">
+      <w:start w:val="1"/>
+      <w:numFmt w:val="decimal"/>
+      <w:lvlText w:val="%7."/>
+      <w:lvlJc w:val="left"/>
+      <w:pPr>
+        <w:ind w:left="5040" w:hanging="360"/>
+      </w:pPr>
+    </w:lvl>
+    <w:lvl w:ilvl="7" w:tplc="080A0019" w:tentative="1">
+      <w:start w:val="1"/>
+      <w:numFmt w:val="lowerLetter"/>
+      <w:lvlText w:val="%8."/>
+      <w:lvlJc w:val="left"/>
+      <w:pPr>
+        <w:ind w:left="5760" w:hanging="360"/>
+      </w:pPr>
+    </w:lvl>
+    <w:lvl w:ilvl="8" w:tplc="080A001B" w:tentative="1">
+      <w:start w:val="1"/>
+      <w:numFmt w:val="lowerRoman"/>
+      <w:lvlText w:val="%9."/>
+      <w:lvlJc w:val="right"/>
+      <w:pPr>
+        <w:ind w:left="6480" w:hanging="180"/>
+      </w:pPr>
+    </w:lvl>
+  </w:abstractNum>
+  <w:abstractNum w:abstractNumId="27" w15:restartNumberingAfterBreak="0">
+    <w:nsid w:val="7745705A"/>
+    <w:multiLevelType w:val="hybridMultilevel"/>
+    <w:tmpl w:val="81AE82DE"/>
+    <w:lvl w:ilvl="0" w:tplc="080A000F">
+      <w:start w:val="1"/>
+      <w:numFmt w:val="decimal"/>
+      <w:lvlText w:val="%1."/>
+      <w:lvlJc w:val="left"/>
+      <w:pPr>
+        <w:ind w:left="720" w:hanging="360"/>
+      </w:pPr>
+      <w:rPr>
+        <w:rFonts w:hint="default"/>
+      </w:rPr>
+    </w:lvl>
+    <w:lvl w:ilvl="1" w:tplc="080A0019" w:tentative="1">
+      <w:start w:val="1"/>
+      <w:numFmt w:val="lowerLetter"/>
+      <w:lvlText w:val="%2."/>
+      <w:lvlJc w:val="left"/>
+      <w:pPr>
+        <w:ind w:left="1440" w:hanging="360"/>
+      </w:pPr>
+    </w:lvl>
+    <w:lvl w:ilvl="2" w:tplc="080A001B" w:tentative="1">
+      <w:start w:val="1"/>
+      <w:numFmt w:val="lowerRoman"/>
+      <w:lvlText w:val="%3."/>
+      <w:lvlJc w:val="right"/>
+      <w:pPr>
+        <w:ind w:left="2160" w:hanging="180"/>
+      </w:pPr>
+    </w:lvl>
+    <w:lvl w:ilvl="3" w:tplc="080A000F" w:tentative="1">
+      <w:start w:val="1"/>
+      <w:numFmt w:val="decimal"/>
+      <w:lvlText w:val="%4."/>
+      <w:lvlJc w:val="left"/>
+      <w:pPr>
+        <w:ind w:left="2880" w:hanging="360"/>
+      </w:pPr>
+    </w:lvl>
+    <w:lvl w:ilvl="4" w:tplc="080A0019" w:tentative="1">
+      <w:start w:val="1"/>
+      <w:numFmt w:val="lowerLetter"/>
+      <w:lvlText w:val="%5."/>
+      <w:lvlJc w:val="left"/>
+      <w:pPr>
+        <w:ind w:left="3600" w:hanging="360"/>
+      </w:pPr>
+    </w:lvl>
+    <w:lvl w:ilvl="5" w:tplc="080A001B" w:tentative="1">
+      <w:start w:val="1"/>
+      <w:numFmt w:val="lowerRoman"/>
+      <w:lvlText w:val="%6."/>
+      <w:lvlJc w:val="right"/>
+      <w:pPr>
+        <w:ind w:left="4320" w:hanging="180"/>
+      </w:pPr>
+    </w:lvl>
+    <w:lvl w:ilvl="6" w:tplc="080A000F" w:tentative="1">
+      <w:start w:val="1"/>
+      <w:numFmt w:val="decimal"/>
+      <w:lvlText w:val="%7."/>
+      <w:lvlJc w:val="left"/>
+      <w:pPr>
+        <w:ind w:left="5040" w:hanging="360"/>
+      </w:pPr>
+    </w:lvl>
+    <w:lvl w:ilvl="7" w:tplc="080A0019" w:tentative="1">
+      <w:start w:val="1"/>
+      <w:numFmt w:val="lowerLetter"/>
+      <w:lvlText w:val="%8."/>
+      <w:lvlJc w:val="left"/>
+      <w:pPr>
+        <w:ind w:left="5760" w:hanging="360"/>
+      </w:pPr>
+    </w:lvl>
+    <w:lvl w:ilvl="8" w:tplc="080A001B" w:tentative="1">
+      <w:start w:val="1"/>
+      <w:numFmt w:val="lowerRoman"/>
+      <w:lvlText w:val="%9."/>
+      <w:lvlJc w:val="right"/>
+      <w:pPr>
+        <w:ind w:left="6480" w:hanging="180"/>
+      </w:pPr>
+    </w:lvl>
+  </w:abstractNum>
+  <w:abstractNum w:abstractNumId="28" w15:restartNumberingAfterBreak="0">
     <w:nsid w:val="7D8776DF"/>
     <w:multiLevelType w:val="hybridMultilevel"/>
     <w:tmpl w:val="CF243ADC"/>
@@ -3585,7 +4531,7 @@
       </w:rPr>
     </w:lvl>
   </w:abstractNum>
-  <w:abstractNum w:abstractNumId="26" w15:restartNumberingAfterBreak="0">
+  <w:abstractNum w:abstractNumId="29" w15:restartNumberingAfterBreak="0">
     <w:nsid w:val="7F441F06"/>
     <w:multiLevelType w:val="hybridMultilevel"/>
     <w:tmpl w:val="CE9EFC78"/>
@@ -3702,7 +4648,7 @@
     <w:abstractNumId w:val="16"/>
   </w:num>
   <w:num w:numId="2">
-    <w:abstractNumId w:val="26"/>
+    <w:abstractNumId w:val="29"/>
   </w:num>
   <w:num w:numId="3">
     <w:abstractNumId w:val="2"/>
@@ -3717,7 +4663,7 @@
     <w:abstractNumId w:val="15"/>
   </w:num>
   <w:num w:numId="7">
-    <w:abstractNumId w:val="22"/>
+    <w:abstractNumId w:val="23"/>
   </w:num>
   <w:num w:numId="8">
     <w:abstractNumId w:val="5"/>
@@ -3729,7 +4675,7 @@
     <w:abstractNumId w:val="12"/>
   </w:num>
   <w:num w:numId="11">
-    <w:abstractNumId w:val="25"/>
+    <w:abstractNumId w:val="28"/>
   </w:num>
   <w:num w:numId="12">
     <w:abstractNumId w:val="3"/>
@@ -3741,7 +4687,7 @@
     <w:abstractNumId w:val="9"/>
   </w:num>
   <w:num w:numId="15">
-    <w:abstractNumId w:val="24"/>
+    <w:abstractNumId w:val="25"/>
   </w:num>
   <w:num w:numId="16">
     <w:abstractNumId w:val="13"/>
@@ -3771,19 +4717,28 @@
     <w:abstractNumId w:val="4"/>
   </w:num>
   <w:num w:numId="25">
-    <w:abstractNumId w:val="21"/>
+    <w:abstractNumId w:val="22"/>
   </w:num>
   <w:num w:numId="26">
-    <w:abstractNumId w:val="23"/>
+    <w:abstractNumId w:val="24"/>
   </w:num>
   <w:num w:numId="27">
     <w:abstractNumId w:val="1"/>
+  </w:num>
+  <w:num w:numId="28">
+    <w:abstractNumId w:val="26"/>
+  </w:num>
+  <w:num w:numId="29">
+    <w:abstractNumId w:val="27"/>
+  </w:num>
+  <w:num w:numId="30">
+    <w:abstractNumId w:val="21"/>
   </w:num>
 </w:numbering>
 </file>
 
 <file path=word/styles.xml><?xml version="1.0" encoding="utf-8"?>
-<w:styles xmlns:mc="http://schemas.openxmlformats.org/markup-compatibility/2006" xmlns:r="http://schemas.openxmlformats.org/officeDocument/2006/relationships" xmlns:w="http://schemas.openxmlformats.org/wordprocessingml/2006/main" xmlns:w14="http://schemas.microsoft.com/office/word/2010/wordml" xmlns:w15="http://schemas.microsoft.com/office/word/2012/wordml" xmlns:w16se="http://schemas.microsoft.com/office/word/2015/wordml/symex" mc:Ignorable="w14 w15 w16se">
+<w:styles xmlns:mc="http://schemas.openxmlformats.org/markup-compatibility/2006" xmlns:r="http://schemas.openxmlformats.org/officeDocument/2006/relationships" xmlns:w="http://schemas.openxmlformats.org/wordprocessingml/2006/main" xmlns:w14="http://schemas.microsoft.com/office/word/2010/wordml" xmlns:w15="http://schemas.microsoft.com/office/word/2012/wordml" mc:Ignorable="w14 w15">
   <w:docDefaults>
     <w:rPrDefault>
       <w:rPr>
@@ -4257,7 +5212,6 @@
   <w:style w:type="character" w:default="1" w:styleId="Fuentedeprrafopredeter">
     <w:name w:val="Default Paragraph Font"/>
     <w:uiPriority w:val="1"/>
-    <w:semiHidden/>
     <w:unhideWhenUsed/>
   </w:style>
   <w:style w:type="table" w:default="1" w:styleId="Tablanormal">
@@ -4488,7 +5442,7 @@
       <w:bCs/>
     </w:rPr>
   </w:style>
-  <w:style w:type="paragraph" w:styleId="TtuloTDC">
+  <w:style w:type="paragraph" w:styleId="TtulodeTDC">
     <w:name w:val="TOC Heading"/>
     <w:basedOn w:val="Ttulo1"/>
     <w:next w:val="Normal"/>
@@ -4699,6 +5653,33 @@
         <w:shd w:val="clear" w:color="auto" w:fill="FBE4D5" w:themeFill="accent2" w:themeFillTint="33"/>
       </w:tcPr>
     </w:tblStylePr>
+  </w:style>
+  <w:style w:type="paragraph" w:styleId="Sinespaciado">
+    <w:name w:val="No Spacing"/>
+    <w:link w:val="SinespaciadoCar"/>
+    <w:uiPriority w:val="1"/>
+    <w:qFormat/>
+    <w:rsid w:val="00950AE1"/>
+    <w:pPr>
+      <w:spacing w:after="0" w:line="240" w:lineRule="auto"/>
+      <w:jc w:val="both"/>
+    </w:pPr>
+    <w:rPr>
+      <w:rFonts w:ascii="Arial" w:hAnsi="Arial"/>
+      <w:color w:val="000000" w:themeColor="text1"/>
+      <w:sz w:val="24"/>
+    </w:rPr>
+  </w:style>
+  <w:style w:type="character" w:customStyle="1" w:styleId="SinespaciadoCar">
+    <w:name w:val="Sin espaciado Car"/>
+    <w:link w:val="Sinespaciado"/>
+    <w:uiPriority w:val="1"/>
+    <w:rsid w:val="00950AE1"/>
+    <w:rPr>
+      <w:rFonts w:ascii="Arial" w:hAnsi="Arial"/>
+      <w:color w:val="000000" w:themeColor="text1"/>
+      <w:sz w:val="24"/>
+    </w:rPr>
   </w:style>
 </w:styles>
 </file>
@@ -4969,7 +5950,7 @@
 </file>
 
 <file path=customXml/itemProps1.xml><?xml version="1.0" encoding="utf-8"?>
-<ds:datastoreItem xmlns:ds="http://schemas.openxmlformats.org/officeDocument/2006/customXml" ds:itemID="{2320F110-BD01-480D-BAAA-1759269763BE}">
+<ds:datastoreItem xmlns:ds="http://schemas.openxmlformats.org/officeDocument/2006/customXml" ds:itemID="{4F0FEDCF-F14B-43A2-AA71-AA1B435E12CC}">
   <ds:schemaRefs>
     <ds:schemaRef ds:uri="http://schemas.openxmlformats.org/officeDocument/2006/bibliography"/>
   </ds:schemaRefs>

</xml_diff>